<commit_message>
Cập nhật đánh giá thành viên
</commit_message>
<xml_diff>
--- a/Bảng đánh giá thành viên.docx
+++ b/Bảng đánh giá thành viên.docx
@@ -570,7 +570,15 @@
                 <w:sz w:val="26"/>
                 <w:szCs w:val="26"/>
               </w:rPr>
-              <w:t>Hoàn thành</w:t>
+              <w:t>Chưa h</w:t>
+            </w:r>
+            <w:r>
+              <w:rPr>
+                <w:rFonts w:ascii="Times New Roman" w:hAnsi="Times New Roman" w:cs="Times New Roman"/>
+                <w:sz w:val="26"/>
+                <w:szCs w:val="26"/>
+              </w:rPr>
+              <w:t>oàn thành</w:t>
             </w:r>
           </w:p>
         </w:tc>
@@ -870,7 +878,7 @@
                 <w:sz w:val="26"/>
                 <w:szCs w:val="26"/>
               </w:rPr>
-              <w:t>Chưa hoàn thành</w:t>
+              <w:t>Tạm ổn</w:t>
             </w:r>
           </w:p>
         </w:tc>

</xml_diff>

<commit_message>
Update ban danh gia thanh vien
</commit_message>
<xml_diff>
--- a/Bảng đánh giá thành viên.docx
+++ b/Bảng đánh giá thành viên.docx
@@ -724,15 +724,7 @@
                 <w:sz w:val="26"/>
                 <w:szCs w:val="26"/>
               </w:rPr>
-              <w:t xml:space="preserve">Chưa </w:t>
-            </w:r>
-            <w:r>
-              <w:rPr>
-                <w:rFonts w:ascii="Times New Roman" w:hAnsi="Times New Roman" w:cs="Times New Roman"/>
-                <w:sz w:val="26"/>
-                <w:szCs w:val="26"/>
-              </w:rPr>
-              <w:t>nộp</w:t>
+              <w:t>Chưa hoàn thành</w:t>
             </w:r>
           </w:p>
         </w:tc>

</xml_diff>